<commit_message>
delete type is fully operational, list types is improved, small changes
system name is removed, print field names is added, report updates
</commit_message>
<xml_diff>
--- a/implementation/report.docx
+++ b/implementation/report.docx
@@ -1431,8 +1431,6 @@
         </w:rPr>
         <w:t>in a file.</w:t>
       </w:r>
-      <w:bookmarkStart w:id="0" w:name="_GoBack"/>
-      <w:bookmarkEnd w:id="0"/>
     </w:p>
     <w:p>
       <w:pPr>
@@ -1451,22 +1449,24 @@
           <w:rFonts w:ascii="Calibri" w:hAnsi="Calibri" w:cs="Calibri"/>
           <w:lang w:val="en-US"/>
         </w:rPr>
-        <w:t>Type names shall be at most 25 bytes (instead of 27</w:t>
-      </w:r>
-      <w:r>
-        <w:rPr>
-          <w:rFonts w:ascii="Calibri" w:hAnsi="Calibri" w:cs="Calibri"/>
-          <w:lang w:val="en-US"/>
-        </w:rPr>
-        <w:t xml:space="preserve"> bytes</w:t>
-      </w:r>
-      <w:r>
-        <w:rPr>
-          <w:rFonts w:ascii="Calibri" w:hAnsi="Calibri" w:cs="Calibri"/>
-          <w:lang w:val="en-US"/>
-        </w:rPr>
-        <w:t>).</w:t>
-      </w:r>
+        <w:t>There is no system name</w:t>
+      </w:r>
+      <w:r>
+        <w:rPr>
+          <w:rFonts w:ascii="Calibri" w:hAnsi="Calibri" w:cs="Calibri"/>
+          <w:lang w:val="en-US"/>
+        </w:rPr>
+        <w:t>,</w:t>
+      </w:r>
+      <w:r>
+        <w:rPr>
+          <w:rFonts w:ascii="Calibri" w:hAnsi="Calibri" w:cs="Calibri"/>
+          <w:lang w:val="en-US"/>
+        </w:rPr>
+        <w:t xml:space="preserve"> so system catalog header stores only total number of system catalog pages.</w:t>
+      </w:r>
+      <w:bookmarkStart w:id="0" w:name="_GoBack"/>
+      <w:bookmarkEnd w:id="0"/>
     </w:p>
     <w:p>
       <w:pPr>
@@ -1485,7 +1485,21 @@
           <w:rFonts w:ascii="Calibri" w:hAnsi="Calibri" w:cs="Calibri"/>
           <w:lang w:val="en-US"/>
         </w:rPr>
-        <w:t>System catalog pages shall have at most 10 records (instead of 35 type names).</w:t>
+        <w:t>Type names shall be at most 25 bytes (instead of 27</w:t>
+      </w:r>
+      <w:r>
+        <w:rPr>
+          <w:rFonts w:ascii="Calibri" w:hAnsi="Calibri" w:cs="Calibri"/>
+          <w:lang w:val="en-US"/>
+        </w:rPr>
+        <w:t xml:space="preserve"> bytes</w:t>
+      </w:r>
+      <w:r>
+        <w:rPr>
+          <w:rFonts w:ascii="Calibri" w:hAnsi="Calibri" w:cs="Calibri"/>
+          <w:lang w:val="en-US"/>
+        </w:rPr>
+        <w:t>).</w:t>
       </w:r>
     </w:p>
     <w:p>
@@ -1505,7 +1519,7 @@
           <w:rFonts w:ascii="Calibri" w:hAnsi="Calibri" w:cs="Calibri"/>
           <w:lang w:val="en-US"/>
         </w:rPr>
-        <w:t>Pages are physically deleted.</w:t>
+        <w:t>System catalog pages shall have at most 10 records (instead of 35 type names).</w:t>
       </w:r>
     </w:p>
     <w:p>
@@ -1525,14 +1539,7 @@
           <w:rFonts w:ascii="Calibri" w:hAnsi="Calibri" w:cs="Calibri"/>
           <w:lang w:val="en-US"/>
         </w:rPr>
-        <w:t xml:space="preserve">Records are physically deleted. </w:t>
-      </w:r>
-      <w:r>
-        <w:rPr>
-          <w:rFonts w:ascii="Calibri" w:hAnsi="Calibri" w:cs="Calibri"/>
-          <w:lang w:val="en-US"/>
-        </w:rPr>
-        <w:t>There is just one record type (instead of active and deleted). Deleted records are deprecated because I already shift them to right after deletion whether they have a usage status or not.</w:t>
+        <w:t>Pages are physically deleted.</w:t>
       </w:r>
     </w:p>
     <w:p>
@@ -1552,21 +1559,14 @@
           <w:rFonts w:ascii="Calibri" w:hAnsi="Calibri" w:cs="Calibri"/>
           <w:lang w:val="en-US"/>
         </w:rPr>
-        <w:t>Page header contains page number and number of records</w:t>
-      </w:r>
-      <w:r>
-        <w:rPr>
-          <w:rFonts w:ascii="Calibri" w:hAnsi="Calibri" w:cs="Calibri"/>
-          <w:lang w:val="en-US"/>
-        </w:rPr>
-        <w:t xml:space="preserve"> (instead of numbers of active and deleted records together)</w:t>
-      </w:r>
-      <w:r>
-        <w:rPr>
-          <w:rFonts w:ascii="Calibri" w:hAnsi="Calibri" w:cs="Calibri"/>
-          <w:lang w:val="en-US"/>
-        </w:rPr>
-        <w:t>.</w:t>
+        <w:t xml:space="preserve">Records are physically deleted. </w:t>
+      </w:r>
+      <w:r>
+        <w:rPr>
+          <w:rFonts w:ascii="Calibri" w:hAnsi="Calibri" w:cs="Calibri"/>
+          <w:lang w:val="en-US"/>
+        </w:rPr>
+        <w:t>There is just one record type (instead of active and deleted). Deleted records are deprecated because I already shift them to right after deletion whether they have a usage status or not.</w:t>
       </w:r>
     </w:p>
     <w:p>
@@ -1586,7 +1586,21 @@
           <w:rFonts w:ascii="Calibri" w:hAnsi="Calibri" w:cs="Calibri"/>
           <w:lang w:val="en-US"/>
         </w:rPr>
-        <w:t>Record header contains key field (instead of usage status).</w:t>
+        <w:t>Page header contains page number and number of records</w:t>
+      </w:r>
+      <w:r>
+        <w:rPr>
+          <w:rFonts w:ascii="Calibri" w:hAnsi="Calibri" w:cs="Calibri"/>
+          <w:lang w:val="en-US"/>
+        </w:rPr>
+        <w:t xml:space="preserve"> (instead of numbers of active and deleted records together)</w:t>
+      </w:r>
+      <w:r>
+        <w:rPr>
+          <w:rFonts w:ascii="Calibri" w:hAnsi="Calibri" w:cs="Calibri"/>
+          <w:lang w:val="en-US"/>
+        </w:rPr>
+        <w:t>.</w:t>
       </w:r>
     </w:p>
     <w:p>
@@ -1606,7 +1620,7 @@
           <w:rFonts w:ascii="Calibri" w:hAnsi="Calibri" w:cs="Calibri"/>
           <w:lang w:val="en-US"/>
         </w:rPr>
-        <w:t>Each record has 10 fields (instead of 16 fields).</w:t>
+        <w:t>Record header contains key field (instead of usage status).</w:t>
       </w:r>
     </w:p>
     <w:p>
@@ -1626,6 +1640,26 @@
           <w:rFonts w:ascii="Calibri" w:hAnsi="Calibri" w:cs="Calibri"/>
           <w:lang w:val="en-US"/>
         </w:rPr>
+        <w:t>Each record has 10 fields (instead of 16 fields).</w:t>
+      </w:r>
+    </w:p>
+    <w:p>
+      <w:pPr>
+        <w:pStyle w:val="ListeParagraf"/>
+        <w:numPr>
+          <w:ilvl w:val="0"/>
+          <w:numId w:val="5"/>
+        </w:numPr>
+        <w:rPr>
+          <w:rFonts w:ascii="Calibri" w:hAnsi="Calibri" w:cs="Calibri"/>
+          <w:lang w:val="en-US"/>
+        </w:rPr>
+      </w:pPr>
+      <w:r>
+        <w:rPr>
+          <w:rFonts w:ascii="Calibri" w:hAnsi="Calibri" w:cs="Calibri"/>
+          <w:lang w:val="en-US"/>
+        </w:rPr>
         <w:t>Each page has 24 records (instead of 15 records).</w:t>
       </w:r>
     </w:p>
@@ -1810,33 +1844,6 @@
           <w:rFonts w:ascii="Calibri" w:hAnsi="Calibri" w:cs="Calibri"/>
           <w:lang w:val="en-US"/>
         </w:rPr>
-        <w:t>Name of the storage system</w:t>
-      </w:r>
-      <w:r>
-        <w:rPr>
-          <w:rFonts w:ascii="Calibri" w:hAnsi="Calibri" w:cs="Calibri"/>
-          <w:lang w:val="en-US"/>
-        </w:rPr>
-        <w:t xml:space="preserve"> (50 bytes)</w:t>
-      </w:r>
-    </w:p>
-    <w:p>
-      <w:pPr>
-        <w:pStyle w:val="ListeParagraf"/>
-        <w:numPr>
-          <w:ilvl w:val="1"/>
-          <w:numId w:val="1"/>
-        </w:numPr>
-        <w:rPr>
-          <w:rFonts w:ascii="Calibri" w:hAnsi="Calibri" w:cs="Calibri"/>
-          <w:lang w:val="en-US"/>
-        </w:rPr>
-      </w:pPr>
-      <w:r>
-        <w:rPr>
-          <w:rFonts w:ascii="Calibri" w:hAnsi="Calibri" w:cs="Calibri"/>
-          <w:lang w:val="en-US"/>
-        </w:rPr>
         <w:t xml:space="preserve"># of </w:t>
       </w:r>
       <w:r>
@@ -1866,82 +1873,6 @@
           <w:lang w:val="en-US"/>
         </w:rPr>
         <w:t xml:space="preserve"> bytes)</w:t>
-      </w:r>
-    </w:p>
-    <w:p>
-      <w:pPr>
-        <w:pStyle w:val="ListeParagraf"/>
-        <w:numPr>
-          <w:ilvl w:val="0"/>
-          <w:numId w:val="1"/>
-        </w:numPr>
-        <w:rPr>
-          <w:rFonts w:ascii="Calibri" w:hAnsi="Calibri" w:cs="Calibri"/>
-          <w:b/>
-          <w:lang w:val="en-US"/>
-        </w:rPr>
-      </w:pPr>
-      <w:r>
-        <w:rPr>
-          <w:rFonts w:ascii="Calibri" w:hAnsi="Calibri" w:cs="Calibri"/>
-          <w:b/>
-          <w:lang w:val="en-US"/>
-        </w:rPr>
-        <w:t>Storage system name</w:t>
-      </w:r>
-    </w:p>
-    <w:p>
-      <w:pPr>
-        <w:pStyle w:val="ListeParagraf"/>
-        <w:numPr>
-          <w:ilvl w:val="1"/>
-          <w:numId w:val="1"/>
-        </w:numPr>
-        <w:rPr>
-          <w:rFonts w:ascii="Calibri" w:hAnsi="Calibri" w:cs="Calibri"/>
-          <w:lang w:val="en-US"/>
-        </w:rPr>
-      </w:pPr>
-      <w:r>
-        <w:rPr>
-          <w:rFonts w:ascii="Calibri" w:hAnsi="Calibri" w:cs="Calibri"/>
-          <w:lang w:val="en-US"/>
-        </w:rPr>
-        <w:t>Storage system name shall be alphanumeric.</w:t>
-      </w:r>
-    </w:p>
-    <w:p>
-      <w:pPr>
-        <w:pStyle w:val="ListeParagraf"/>
-        <w:numPr>
-          <w:ilvl w:val="1"/>
-          <w:numId w:val="1"/>
-        </w:numPr>
-        <w:rPr>
-          <w:rFonts w:ascii="Calibri" w:hAnsi="Calibri" w:cs="Calibri"/>
-          <w:lang w:val="en-US"/>
-        </w:rPr>
-      </w:pPr>
-      <w:r>
-        <w:rPr>
-          <w:rFonts w:ascii="Calibri" w:hAnsi="Calibri" w:cs="Calibri"/>
-          <w:lang w:val="en-US"/>
-        </w:rPr>
-        <w:t xml:space="preserve">The length of storage system name shall be </w:t>
-      </w:r>
-      <w:r>
-        <w:rPr>
-          <w:rFonts w:ascii="Calibri" w:hAnsi="Calibri" w:cs="Calibri"/>
-          <w:lang w:val="en-US"/>
-        </w:rPr>
-        <w:t>at most</w:t>
-      </w:r>
-      <w:r>
-        <w:rPr>
-          <w:rFonts w:ascii="Calibri" w:hAnsi="Calibri" w:cs="Calibri"/>
-          <w:lang w:val="en-US"/>
-        </w:rPr>
-        <w:t xml:space="preserve"> 50 bytes.</w:t>
       </w:r>
     </w:p>
     <w:p>
@@ -3418,8 +3349,7 @@
       </w:tblPr>
       <w:tblGrid>
         <w:gridCol w:w="3024"/>
-        <w:gridCol w:w="1791"/>
-        <w:gridCol w:w="1701"/>
+        <w:gridCol w:w="3492"/>
       </w:tblGrid>
       <w:tr>
         <w:tc>
@@ -3451,7 +3381,6 @@
         <w:tc>
           <w:tcPr>
             <w:tcW w:w="3492" w:type="dxa"/>
-            <w:gridSpan w:val="2"/>
             <w:vAlign w:val="center"/>
           </w:tcPr>
           <w:p>
@@ -3494,7 +3423,6 @@
         <w:tc>
           <w:tcPr>
             <w:tcW w:w="3492" w:type="dxa"/>
-            <w:gridSpan w:val="2"/>
             <w:vAlign w:val="center"/>
           </w:tcPr>
           <w:p>
@@ -3559,29 +3487,7 @@
         </w:tc>
         <w:tc>
           <w:tcPr>
-            <w:tcW w:w="1791" w:type="dxa"/>
-            <w:vAlign w:val="center"/>
-          </w:tcPr>
-          <w:p>
-            <w:pPr>
-              <w:jc w:val="center"/>
-              <w:rPr>
-                <w:rFonts w:cstheme="minorHAnsi"/>
-                <w:lang w:val="en-US"/>
-              </w:rPr>
-            </w:pPr>
-            <w:r>
-              <w:rPr>
-                <w:rFonts w:cstheme="minorHAnsi"/>
-                <w:lang w:val="en-US"/>
-              </w:rPr>
-              <w:t>System name</w:t>
-            </w:r>
-          </w:p>
-        </w:tc>
-        <w:tc>
-          <w:tcPr>
-            <w:tcW w:w="1701" w:type="dxa"/>
+            <w:tcW w:w="3492" w:type="dxa"/>
             <w:vAlign w:val="center"/>
           </w:tcPr>
           <w:p>
@@ -3648,7 +3554,6 @@
         <w:tc>
           <w:tcPr>
             <w:tcW w:w="3492" w:type="dxa"/>
-            <w:gridSpan w:val="2"/>
             <w:vMerge w:val="restart"/>
             <w:vAlign w:val="center"/>
           </w:tcPr>
@@ -3703,7 +3608,6 @@
         <w:tc>
           <w:tcPr>
             <w:tcW w:w="3492" w:type="dxa"/>
-            <w:gridSpan w:val="2"/>
             <w:vMerge/>
             <w:vAlign w:val="center"/>
           </w:tcPr>
@@ -7172,6 +7076,7 @@
   <w:rsids>
     <w:rsidRoot w:val="004068A2"/>
     <w:rsid w:val="00157D56"/>
+    <w:rsid w:val="001C2275"/>
     <w:rsid w:val="001C7790"/>
     <w:rsid w:val="002E0E1A"/>
     <w:rsid w:val="0032660B"/>
@@ -8089,7 +7994,7 @@
 </file>
 
 <file path=customXml/itemProps2.xml><?xml version="1.0" encoding="utf-8"?>
-<ds:datastoreItem xmlns:ds="http://schemas.openxmlformats.org/officeDocument/2006/customXml" ds:itemID="{CC504F99-AA98-4442-83BC-3B73F2E4A097}">
+<ds:datastoreItem xmlns:ds="http://schemas.openxmlformats.org/officeDocument/2006/customXml" ds:itemID="{5E88E4BD-9E63-48E8-96AA-5C951E6E5108}">
   <ds:schemaRefs>
     <ds:schemaRef ds:uri="http://schemas.openxmlformats.org/officeDocument/2006/bibliography"/>
   </ds:schemaRefs>

</xml_diff>